<commit_message>
Added Use Case Diagram and Section in SRS
</commit_message>
<xml_diff>
--- a/NPalej_A00279259_SRS.docx
+++ b/NPalej_A00279259_SRS.docx
@@ -696,7 +696,7 @@
           <w:pPr>
             <w:pStyle w:val="TOC1"/>
             <w:tabs>
-              <w:tab w:val="left" w:pos="480"/>
+              <w:tab w:val="left" w:pos="440"/>
               <w:tab w:val="right" w:leader="dot" w:pos="9016"/>
             </w:tabs>
             <w:rPr>
@@ -716,7 +716,7 @@
           <w:r>
             <w:fldChar w:fldCharType="separate"/>
           </w:r>
-          <w:hyperlink w:anchor="_Toc182953220" w:history="1">
+          <w:hyperlink w:anchor="_Toc183177859" w:history="1">
             <w:r>
               <w:rPr>
                 <w:rStyle w:val="Hyperlink"/>
@@ -760,7 +760,7 @@
                 <w:noProof/>
                 <w:webHidden/>
               </w:rPr>
-              <w:instrText xml:space="preserve"> PAGEREF _Toc182953220 \h </w:instrText>
+              <w:instrText xml:space="preserve"> PAGEREF _Toc183177859 \h </w:instrText>
             </w:r>
             <w:r>
               <w:rPr>
@@ -806,7 +806,7 @@
               <w:lang w:eastAsia="en-IE"/>
             </w:rPr>
           </w:pPr>
-          <w:hyperlink w:anchor="_Toc182953221" w:history="1">
+          <w:hyperlink w:anchor="_Toc183177860" w:history="1">
             <w:r>
               <w:rPr>
                 <w:rStyle w:val="Hyperlink"/>
@@ -850,7 +850,7 @@
                 <w:noProof/>
                 <w:webHidden/>
               </w:rPr>
-              <w:instrText xml:space="preserve"> PAGEREF _Toc182953221 \h </w:instrText>
+              <w:instrText xml:space="preserve"> PAGEREF _Toc183177860 \h </w:instrText>
             </w:r>
             <w:r>
               <w:rPr>
@@ -896,7 +896,7 @@
               <w:lang w:eastAsia="en-IE"/>
             </w:rPr>
           </w:pPr>
-          <w:hyperlink w:anchor="_Toc182953222" w:history="1">
+          <w:hyperlink w:anchor="_Toc183177861" w:history="1">
             <w:r>
               <w:rPr>
                 <w:rStyle w:val="Hyperlink"/>
@@ -940,7 +940,7 @@
                 <w:noProof/>
                 <w:webHidden/>
               </w:rPr>
-              <w:instrText xml:space="preserve"> PAGEREF _Toc182953222 \h </w:instrText>
+              <w:instrText xml:space="preserve"> PAGEREF _Toc183177861 \h </w:instrText>
             </w:r>
             <w:r>
               <w:rPr>
@@ -986,7 +986,7 @@
               <w:lang w:eastAsia="en-IE"/>
             </w:rPr>
           </w:pPr>
-          <w:hyperlink w:anchor="_Toc182953223" w:history="1">
+          <w:hyperlink w:anchor="_Toc183177862" w:history="1">
             <w:r>
               <w:rPr>
                 <w:rStyle w:val="Hyperlink"/>
@@ -1030,7 +1030,7 @@
                 <w:noProof/>
                 <w:webHidden/>
               </w:rPr>
-              <w:instrText xml:space="preserve"> PAGEREF _Toc182953223 \h </w:instrText>
+              <w:instrText xml:space="preserve"> PAGEREF _Toc183177862 \h </w:instrText>
             </w:r>
             <w:r>
               <w:rPr>
@@ -1076,7 +1076,7 @@
               <w:lang w:eastAsia="en-IE"/>
             </w:rPr>
           </w:pPr>
-          <w:hyperlink w:anchor="_Toc182953224" w:history="1">
+          <w:hyperlink w:anchor="_Toc183177863" w:history="1">
             <w:r>
               <w:rPr>
                 <w:rStyle w:val="Hyperlink"/>
@@ -1120,7 +1120,7 @@
                 <w:noProof/>
                 <w:webHidden/>
               </w:rPr>
-              <w:instrText xml:space="preserve"> PAGEREF _Toc182953224 \h </w:instrText>
+              <w:instrText xml:space="preserve"> PAGEREF _Toc183177863 \h </w:instrText>
             </w:r>
             <w:r>
               <w:rPr>
@@ -1166,7 +1166,7 @@
               <w:lang w:eastAsia="en-IE"/>
             </w:rPr>
           </w:pPr>
-          <w:hyperlink w:anchor="_Toc182953225" w:history="1">
+          <w:hyperlink w:anchor="_Toc183177864" w:history="1">
             <w:r>
               <w:rPr>
                 <w:rStyle w:val="Hyperlink"/>
@@ -1210,7 +1210,7 @@
                 <w:noProof/>
                 <w:webHidden/>
               </w:rPr>
-              <w:instrText xml:space="preserve"> PAGEREF _Toc182953225 \h </w:instrText>
+              <w:instrText xml:space="preserve"> PAGEREF _Toc183177864 \h </w:instrText>
             </w:r>
             <w:r>
               <w:rPr>
@@ -1245,7 +1245,7 @@
           <w:pPr>
             <w:pStyle w:val="TOC1"/>
             <w:tabs>
-              <w:tab w:val="left" w:pos="480"/>
+              <w:tab w:val="left" w:pos="440"/>
               <w:tab w:val="right" w:leader="dot" w:pos="9016"/>
             </w:tabs>
             <w:rPr>
@@ -1256,7 +1256,7 @@
               <w:lang w:eastAsia="en-IE"/>
             </w:rPr>
           </w:pPr>
-          <w:hyperlink w:anchor="_Toc182953226" w:history="1">
+          <w:hyperlink w:anchor="_Toc183177865" w:history="1">
             <w:r>
               <w:rPr>
                 <w:rStyle w:val="Hyperlink"/>
@@ -1300,7 +1300,7 @@
                 <w:noProof/>
                 <w:webHidden/>
               </w:rPr>
-              <w:instrText xml:space="preserve"> PAGEREF _Toc182953226 \h </w:instrText>
+              <w:instrText xml:space="preserve"> PAGEREF _Toc183177865 \h </w:instrText>
             </w:r>
             <w:r>
               <w:rPr>
@@ -1346,7 +1346,7 @@
               <w:lang w:eastAsia="en-IE"/>
             </w:rPr>
           </w:pPr>
-          <w:hyperlink w:anchor="_Toc182953227" w:history="1">
+          <w:hyperlink w:anchor="_Toc183177866" w:history="1">
             <w:r>
               <w:rPr>
                 <w:rStyle w:val="Hyperlink"/>
@@ -1390,7 +1390,7 @@
                 <w:noProof/>
                 <w:webHidden/>
               </w:rPr>
-              <w:instrText xml:space="preserve"> PAGEREF _Toc182953227 \h </w:instrText>
+              <w:instrText xml:space="preserve"> PAGEREF _Toc183177866 \h </w:instrText>
             </w:r>
             <w:r>
               <w:rPr>
@@ -1436,7 +1436,7 @@
               <w:lang w:eastAsia="en-IE"/>
             </w:rPr>
           </w:pPr>
-          <w:hyperlink w:anchor="_Toc182953228" w:history="1">
+          <w:hyperlink w:anchor="_Toc183177867" w:history="1">
             <w:r>
               <w:rPr>
                 <w:rStyle w:val="Hyperlink"/>
@@ -1480,7 +1480,7 @@
                 <w:noProof/>
                 <w:webHidden/>
               </w:rPr>
-              <w:instrText xml:space="preserve"> PAGEREF _Toc182953228 \h </w:instrText>
+              <w:instrText xml:space="preserve"> PAGEREF _Toc183177867 \h </w:instrText>
             </w:r>
             <w:r>
               <w:rPr>
@@ -1526,7 +1526,7 @@
               <w:lang w:eastAsia="en-IE"/>
             </w:rPr>
           </w:pPr>
-          <w:hyperlink w:anchor="_Toc182953229" w:history="1">
+          <w:hyperlink w:anchor="_Toc183177868" w:history="1">
             <w:r>
               <w:rPr>
                 <w:rStyle w:val="Hyperlink"/>
@@ -1570,7 +1570,7 @@
                 <w:noProof/>
                 <w:webHidden/>
               </w:rPr>
-              <w:instrText xml:space="preserve"> PAGEREF _Toc182953229 \h </w:instrText>
+              <w:instrText xml:space="preserve"> PAGEREF _Toc183177868 \h </w:instrText>
             </w:r>
             <w:r>
               <w:rPr>
@@ -1616,7 +1616,7 @@
               <w:lang w:eastAsia="en-IE"/>
             </w:rPr>
           </w:pPr>
-          <w:hyperlink w:anchor="_Toc182953230" w:history="1">
+          <w:hyperlink w:anchor="_Toc183177869" w:history="1">
             <w:r>
               <w:rPr>
                 <w:rStyle w:val="Hyperlink"/>
@@ -1660,7 +1660,7 @@
                 <w:noProof/>
                 <w:webHidden/>
               </w:rPr>
-              <w:instrText xml:space="preserve"> PAGEREF _Toc182953230 \h </w:instrText>
+              <w:instrText xml:space="preserve"> PAGEREF _Toc183177869 \h </w:instrText>
             </w:r>
             <w:r>
               <w:rPr>
@@ -1695,7 +1695,7 @@
           <w:pPr>
             <w:pStyle w:val="TOC1"/>
             <w:tabs>
-              <w:tab w:val="left" w:pos="480"/>
+              <w:tab w:val="left" w:pos="440"/>
               <w:tab w:val="right" w:leader="dot" w:pos="9016"/>
             </w:tabs>
             <w:rPr>
@@ -1706,7 +1706,7 @@
               <w:lang w:eastAsia="en-IE"/>
             </w:rPr>
           </w:pPr>
-          <w:hyperlink w:anchor="_Toc182953231" w:history="1">
+          <w:hyperlink w:anchor="_Toc183177870" w:history="1">
             <w:r>
               <w:rPr>
                 <w:rStyle w:val="Hyperlink"/>
@@ -1750,7 +1750,7 @@
                 <w:noProof/>
                 <w:webHidden/>
               </w:rPr>
-              <w:instrText xml:space="preserve"> PAGEREF _Toc182953231 \h </w:instrText>
+              <w:instrText xml:space="preserve"> PAGEREF _Toc183177870 \h </w:instrText>
             </w:r>
             <w:r>
               <w:rPr>
@@ -1785,7 +1785,7 @@
           <w:pPr>
             <w:pStyle w:val="TOC1"/>
             <w:tabs>
-              <w:tab w:val="left" w:pos="480"/>
+              <w:tab w:val="left" w:pos="440"/>
               <w:tab w:val="right" w:leader="dot" w:pos="9016"/>
             </w:tabs>
             <w:rPr>
@@ -1796,7 +1796,7 @@
               <w:lang w:eastAsia="en-IE"/>
             </w:rPr>
           </w:pPr>
-          <w:hyperlink w:anchor="_Toc182953232" w:history="1">
+          <w:hyperlink w:anchor="_Toc183177871" w:history="1">
             <w:r>
               <w:rPr>
                 <w:rStyle w:val="Hyperlink"/>
@@ -1840,7 +1840,7 @@
                 <w:noProof/>
                 <w:webHidden/>
               </w:rPr>
-              <w:instrText xml:space="preserve"> PAGEREF _Toc182953232 \h </w:instrText>
+              <w:instrText xml:space="preserve"> PAGEREF _Toc183177871 \h </w:instrText>
             </w:r>
             <w:r>
               <w:rPr>
@@ -1886,7 +1886,7 @@
               <w:lang w:eastAsia="en-IE"/>
             </w:rPr>
           </w:pPr>
-          <w:hyperlink w:anchor="_Toc182953233" w:history="1">
+          <w:hyperlink w:anchor="_Toc183177872" w:history="1">
             <w:r>
               <w:rPr>
                 <w:rStyle w:val="Hyperlink"/>
@@ -1930,7 +1930,7 @@
                 <w:noProof/>
                 <w:webHidden/>
               </w:rPr>
-              <w:instrText xml:space="preserve"> PAGEREF _Toc182953233 \h </w:instrText>
+              <w:instrText xml:space="preserve"> PAGEREF _Toc183177872 \h </w:instrText>
             </w:r>
             <w:r>
               <w:rPr>
@@ -1951,6 +1951,276 @@
                 <w:webHidden/>
               </w:rPr>
               <w:t>4</w:t>
+            </w:r>
+            <w:r>
+              <w:rPr>
+                <w:noProof/>
+                <w:webHidden/>
+              </w:rPr>
+              <w:fldChar w:fldCharType="end"/>
+            </w:r>
+          </w:hyperlink>
+        </w:p>
+        <w:p>
+          <w:pPr>
+            <w:pStyle w:val="TOC3"/>
+            <w:tabs>
+              <w:tab w:val="left" w:pos="1200"/>
+              <w:tab w:val="right" w:leader="dot" w:pos="9016"/>
+            </w:tabs>
+            <w:rPr>
+              <w:rFonts w:eastAsiaTheme="minorEastAsia"/>
+              <w:noProof/>
+              <w:sz w:val="24"/>
+              <w:szCs w:val="24"/>
+              <w:lang w:eastAsia="en-IE"/>
+            </w:rPr>
+          </w:pPr>
+          <w:hyperlink w:anchor="_Toc183177873" w:history="1">
+            <w:r>
+              <w:rPr>
+                <w:rStyle w:val="Hyperlink"/>
+                <w:noProof/>
+              </w:rPr>
+              <w:t>4.1.1</w:t>
+            </w:r>
+            <w:r>
+              <w:rPr>
+                <w:rFonts w:eastAsiaTheme="minorEastAsia"/>
+                <w:noProof/>
+                <w:sz w:val="24"/>
+                <w:szCs w:val="24"/>
+                <w:lang w:eastAsia="en-IE"/>
+              </w:rPr>
+              <w:tab/>
+            </w:r>
+            <w:r>
+              <w:rPr>
+                <w:rStyle w:val="Hyperlink"/>
+                <w:noProof/>
+              </w:rPr>
+              <w:t>Overview</w:t>
+            </w:r>
+            <w:r>
+              <w:rPr>
+                <w:noProof/>
+                <w:webHidden/>
+              </w:rPr>
+              <w:tab/>
+            </w:r>
+            <w:r>
+              <w:rPr>
+                <w:noProof/>
+                <w:webHidden/>
+              </w:rPr>
+              <w:fldChar w:fldCharType="begin"/>
+            </w:r>
+            <w:r>
+              <w:rPr>
+                <w:noProof/>
+                <w:webHidden/>
+              </w:rPr>
+              <w:instrText xml:space="preserve"> PAGEREF _Toc183177873 \h </w:instrText>
+            </w:r>
+            <w:r>
+              <w:rPr>
+                <w:noProof/>
+                <w:webHidden/>
+              </w:rPr>
+            </w:r>
+            <w:r>
+              <w:rPr>
+                <w:noProof/>
+                <w:webHidden/>
+              </w:rPr>
+              <w:fldChar w:fldCharType="separate"/>
+            </w:r>
+            <w:r>
+              <w:rPr>
+                <w:noProof/>
+                <w:webHidden/>
+              </w:rPr>
+              <w:t>4</w:t>
+            </w:r>
+            <w:r>
+              <w:rPr>
+                <w:noProof/>
+                <w:webHidden/>
+              </w:rPr>
+              <w:fldChar w:fldCharType="end"/>
+            </w:r>
+          </w:hyperlink>
+        </w:p>
+        <w:p>
+          <w:pPr>
+            <w:pStyle w:val="TOC3"/>
+            <w:tabs>
+              <w:tab w:val="left" w:pos="1200"/>
+              <w:tab w:val="right" w:leader="dot" w:pos="9016"/>
+            </w:tabs>
+            <w:rPr>
+              <w:rFonts w:eastAsiaTheme="minorEastAsia"/>
+              <w:noProof/>
+              <w:sz w:val="24"/>
+              <w:szCs w:val="24"/>
+              <w:lang w:eastAsia="en-IE"/>
+            </w:rPr>
+          </w:pPr>
+          <w:hyperlink w:anchor="_Toc183177874" w:history="1">
+            <w:r>
+              <w:rPr>
+                <w:rStyle w:val="Hyperlink"/>
+                <w:noProof/>
+              </w:rPr>
+              <w:t>4.1.2</w:t>
+            </w:r>
+            <w:r>
+              <w:rPr>
+                <w:rFonts w:eastAsiaTheme="minorEastAsia"/>
+                <w:noProof/>
+                <w:sz w:val="24"/>
+                <w:szCs w:val="24"/>
+                <w:lang w:eastAsia="en-IE"/>
+              </w:rPr>
+              <w:tab/>
+            </w:r>
+            <w:r>
+              <w:rPr>
+                <w:rStyle w:val="Hyperlink"/>
+                <w:noProof/>
+              </w:rPr>
+              <w:t>Use Case Diagram</w:t>
+            </w:r>
+            <w:r>
+              <w:rPr>
+                <w:noProof/>
+                <w:webHidden/>
+              </w:rPr>
+              <w:tab/>
+            </w:r>
+            <w:r>
+              <w:rPr>
+                <w:noProof/>
+                <w:webHidden/>
+              </w:rPr>
+              <w:fldChar w:fldCharType="begin"/>
+            </w:r>
+            <w:r>
+              <w:rPr>
+                <w:noProof/>
+                <w:webHidden/>
+              </w:rPr>
+              <w:instrText xml:space="preserve"> PAGEREF _Toc183177874 \h </w:instrText>
+            </w:r>
+            <w:r>
+              <w:rPr>
+                <w:noProof/>
+                <w:webHidden/>
+              </w:rPr>
+            </w:r>
+            <w:r>
+              <w:rPr>
+                <w:noProof/>
+                <w:webHidden/>
+              </w:rPr>
+              <w:fldChar w:fldCharType="separate"/>
+            </w:r>
+            <w:r>
+              <w:rPr>
+                <w:noProof/>
+                <w:webHidden/>
+              </w:rPr>
+              <w:t>5</w:t>
+            </w:r>
+            <w:r>
+              <w:rPr>
+                <w:noProof/>
+                <w:webHidden/>
+              </w:rPr>
+              <w:fldChar w:fldCharType="end"/>
+            </w:r>
+          </w:hyperlink>
+        </w:p>
+        <w:p>
+          <w:pPr>
+            <w:pStyle w:val="TOC3"/>
+            <w:tabs>
+              <w:tab w:val="left" w:pos="1200"/>
+              <w:tab w:val="right" w:leader="dot" w:pos="9016"/>
+            </w:tabs>
+            <w:rPr>
+              <w:rFonts w:eastAsiaTheme="minorEastAsia"/>
+              <w:noProof/>
+              <w:sz w:val="24"/>
+              <w:szCs w:val="24"/>
+              <w:lang w:eastAsia="en-IE"/>
+            </w:rPr>
+          </w:pPr>
+          <w:hyperlink w:anchor="_Toc183177875" w:history="1">
+            <w:r>
+              <w:rPr>
+                <w:rStyle w:val="Hyperlink"/>
+                <w:noProof/>
+              </w:rPr>
+              <w:t>4.1.3</w:t>
+            </w:r>
+            <w:r>
+              <w:rPr>
+                <w:rFonts w:eastAsiaTheme="minorEastAsia"/>
+                <w:noProof/>
+                <w:sz w:val="24"/>
+                <w:szCs w:val="24"/>
+                <w:lang w:eastAsia="en-IE"/>
+              </w:rPr>
+              <w:tab/>
+            </w:r>
+            <w:r>
+              <w:rPr>
+                <w:rStyle w:val="Hyperlink"/>
+                <w:noProof/>
+              </w:rPr>
+              <w:t>Detailed Use Cases</w:t>
+            </w:r>
+            <w:r>
+              <w:rPr>
+                <w:noProof/>
+                <w:webHidden/>
+              </w:rPr>
+              <w:tab/>
+            </w:r>
+            <w:r>
+              <w:rPr>
+                <w:noProof/>
+                <w:webHidden/>
+              </w:rPr>
+              <w:fldChar w:fldCharType="begin"/>
+            </w:r>
+            <w:r>
+              <w:rPr>
+                <w:noProof/>
+                <w:webHidden/>
+              </w:rPr>
+              <w:instrText xml:space="preserve"> PAGEREF _Toc183177875 \h </w:instrText>
+            </w:r>
+            <w:r>
+              <w:rPr>
+                <w:noProof/>
+                <w:webHidden/>
+              </w:rPr>
+            </w:r>
+            <w:r>
+              <w:rPr>
+                <w:noProof/>
+                <w:webHidden/>
+              </w:rPr>
+              <w:fldChar w:fldCharType="separate"/>
+            </w:r>
+            <w:r>
+              <w:rPr>
+                <w:noProof/>
+                <w:webHidden/>
+              </w:rPr>
+              <w:t>5</w:t>
             </w:r>
             <w:r>
               <w:rPr>
@@ -1976,7 +2246,7 @@
               <w:lang w:eastAsia="en-IE"/>
             </w:rPr>
           </w:pPr>
-          <w:hyperlink w:anchor="_Toc182953234" w:history="1">
+          <w:hyperlink w:anchor="_Toc183177876" w:history="1">
             <w:r>
               <w:rPr>
                 <w:rStyle w:val="Hyperlink"/>
@@ -2020,7 +2290,7 @@
                 <w:noProof/>
                 <w:webHidden/>
               </w:rPr>
-              <w:instrText xml:space="preserve"> PAGEREF _Toc182953234 \h </w:instrText>
+              <w:instrText xml:space="preserve"> PAGEREF _Toc183177876 \h </w:instrText>
             </w:r>
             <w:r>
               <w:rPr>
@@ -2040,7 +2310,7 @@
                 <w:noProof/>
                 <w:webHidden/>
               </w:rPr>
-              <w:t>5</w:t>
+              <w:t>6</w:t>
             </w:r>
             <w:r>
               <w:rPr>
@@ -2066,7 +2336,7 @@
               <w:lang w:eastAsia="en-IE"/>
             </w:rPr>
           </w:pPr>
-          <w:hyperlink w:anchor="_Toc182953235" w:history="1">
+          <w:hyperlink w:anchor="_Toc183177877" w:history="1">
             <w:r>
               <w:rPr>
                 <w:rStyle w:val="Hyperlink"/>
@@ -2110,7 +2380,7 @@
                 <w:noProof/>
                 <w:webHidden/>
               </w:rPr>
-              <w:instrText xml:space="preserve"> PAGEREF _Toc182953235 \h </w:instrText>
+              <w:instrText xml:space="preserve"> PAGEREF _Toc183177877 \h </w:instrText>
             </w:r>
             <w:r>
               <w:rPr>
@@ -2130,7 +2400,7 @@
                 <w:noProof/>
                 <w:webHidden/>
               </w:rPr>
-              <w:t>5</w:t>
+              <w:t>6</w:t>
             </w:r>
             <w:r>
               <w:rPr>
@@ -2156,7 +2426,7 @@
               <w:lang w:eastAsia="en-IE"/>
             </w:rPr>
           </w:pPr>
-          <w:hyperlink w:anchor="_Toc182953236" w:history="1">
+          <w:hyperlink w:anchor="_Toc183177878" w:history="1">
             <w:r>
               <w:rPr>
                 <w:rStyle w:val="Hyperlink"/>
@@ -2200,7 +2470,7 @@
                 <w:noProof/>
                 <w:webHidden/>
               </w:rPr>
-              <w:instrText xml:space="preserve"> PAGEREF _Toc182953236 \h </w:instrText>
+              <w:instrText xml:space="preserve"> PAGEREF _Toc183177878 \h </w:instrText>
             </w:r>
             <w:r>
               <w:rPr>
@@ -2220,7 +2490,7 @@
                 <w:noProof/>
                 <w:webHidden/>
               </w:rPr>
-              <w:t>5</w:t>
+              <w:t>6</w:t>
             </w:r>
             <w:r>
               <w:rPr>
@@ -2246,7 +2516,7 @@
               <w:lang w:eastAsia="en-IE"/>
             </w:rPr>
           </w:pPr>
-          <w:hyperlink w:anchor="_Toc182953237" w:history="1">
+          <w:hyperlink w:anchor="_Toc183177879" w:history="1">
             <w:r>
               <w:rPr>
                 <w:rStyle w:val="Hyperlink"/>
@@ -2290,7 +2560,7 @@
                 <w:noProof/>
                 <w:webHidden/>
               </w:rPr>
-              <w:instrText xml:space="preserve"> PAGEREF _Toc182953237 \h </w:instrText>
+              <w:instrText xml:space="preserve"> PAGEREF _Toc183177879 \h </w:instrText>
             </w:r>
             <w:r>
               <w:rPr>
@@ -2310,7 +2580,7 @@
                 <w:noProof/>
                 <w:webHidden/>
               </w:rPr>
-              <w:t>5</w:t>
+              <w:t>7</w:t>
             </w:r>
             <w:r>
               <w:rPr>
@@ -2325,7 +2595,7 @@
           <w:pPr>
             <w:pStyle w:val="TOC1"/>
             <w:tabs>
-              <w:tab w:val="left" w:pos="480"/>
+              <w:tab w:val="left" w:pos="440"/>
               <w:tab w:val="right" w:leader="dot" w:pos="9016"/>
             </w:tabs>
             <w:rPr>
@@ -2336,7 +2606,7 @@
               <w:lang w:eastAsia="en-IE"/>
             </w:rPr>
           </w:pPr>
-          <w:hyperlink w:anchor="_Toc182953238" w:history="1">
+          <w:hyperlink w:anchor="_Toc183177880" w:history="1">
             <w:r>
               <w:rPr>
                 <w:rStyle w:val="Hyperlink"/>
@@ -2380,7 +2650,7 @@
                 <w:noProof/>
                 <w:webHidden/>
               </w:rPr>
-              <w:instrText xml:space="preserve"> PAGEREF _Toc182953238 \h </w:instrText>
+              <w:instrText xml:space="preserve"> PAGEREF _Toc183177880 \h </w:instrText>
             </w:r>
             <w:r>
               <w:rPr>
@@ -2400,7 +2670,7 @@
                 <w:noProof/>
                 <w:webHidden/>
               </w:rPr>
-              <w:t>6</w:t>
+              <w:t>7</w:t>
             </w:r>
             <w:r>
               <w:rPr>
@@ -2415,7 +2685,7 @@
           <w:pPr>
             <w:pStyle w:val="TOC1"/>
             <w:tabs>
-              <w:tab w:val="left" w:pos="480"/>
+              <w:tab w:val="left" w:pos="440"/>
               <w:tab w:val="right" w:leader="dot" w:pos="9016"/>
             </w:tabs>
             <w:rPr>
@@ -2426,7 +2696,7 @@
               <w:lang w:eastAsia="en-IE"/>
             </w:rPr>
           </w:pPr>
-          <w:hyperlink w:anchor="_Toc182953239" w:history="1">
+          <w:hyperlink w:anchor="_Toc183177881" w:history="1">
             <w:r>
               <w:rPr>
                 <w:rStyle w:val="Hyperlink"/>
@@ -2470,7 +2740,7 @@
                 <w:noProof/>
                 <w:webHidden/>
               </w:rPr>
-              <w:instrText xml:space="preserve"> PAGEREF _Toc182953239 \h </w:instrText>
+              <w:instrText xml:space="preserve"> PAGEREF _Toc183177881 \h </w:instrText>
             </w:r>
             <w:r>
               <w:rPr>
@@ -2490,7 +2760,7 @@
                 <w:noProof/>
                 <w:webHidden/>
               </w:rPr>
-              <w:t>6</w:t>
+              <w:t>7</w:t>
             </w:r>
             <w:r>
               <w:rPr>
@@ -2516,7 +2786,7 @@
               <w:lang w:eastAsia="en-IE"/>
             </w:rPr>
           </w:pPr>
-          <w:hyperlink w:anchor="_Toc182953240" w:history="1">
+          <w:hyperlink w:anchor="_Toc183177882" w:history="1">
             <w:r>
               <w:rPr>
                 <w:rStyle w:val="Hyperlink"/>
@@ -2560,7 +2830,7 @@
                 <w:noProof/>
                 <w:webHidden/>
               </w:rPr>
-              <w:instrText xml:space="preserve"> PAGEREF _Toc182953240 \h </w:instrText>
+              <w:instrText xml:space="preserve"> PAGEREF _Toc183177882 \h </w:instrText>
             </w:r>
             <w:r>
               <w:rPr>
@@ -2580,7 +2850,7 @@
                 <w:noProof/>
                 <w:webHidden/>
               </w:rPr>
-              <w:t>6</w:t>
+              <w:t>7</w:t>
             </w:r>
             <w:r>
               <w:rPr>
@@ -2613,7 +2883,7 @@
       <w:pPr>
         <w:pStyle w:val="Heading1"/>
       </w:pPr>
-      <w:bookmarkStart w:id="0" w:name="_Toc182953220"/>
+      <w:bookmarkStart w:id="0" w:name="_Toc183177859"/>
       <w:r>
         <w:lastRenderedPageBreak/>
         <w:t>Introduction</w:t>
@@ -2624,7 +2894,7 @@
       <w:pPr>
         <w:pStyle w:val="Heading2"/>
       </w:pPr>
-      <w:bookmarkStart w:id="1" w:name="_Toc182953221"/>
+      <w:bookmarkStart w:id="1" w:name="_Toc183177860"/>
       <w:r>
         <w:t>Purpose</w:t>
       </w:r>
@@ -2645,7 +2915,7 @@
       <w:pPr>
         <w:pStyle w:val="Heading2"/>
       </w:pPr>
-      <w:bookmarkStart w:id="2" w:name="_Toc182953222"/>
+      <w:bookmarkStart w:id="2" w:name="_Toc183177861"/>
       <w:r>
         <w:t xml:space="preserve">Product </w:t>
       </w:r>
@@ -2681,7 +2951,7 @@
       <w:pPr>
         <w:pStyle w:val="Heading2"/>
       </w:pPr>
-      <w:bookmarkStart w:id="3" w:name="_Toc182953223"/>
+      <w:bookmarkStart w:id="3" w:name="_Toc183177862"/>
       <w:r>
         <w:t>Intended Audience</w:t>
       </w:r>
@@ -2689,7 +2959,15 @@
     </w:p>
     <w:p>
       <w:r>
-        <w:t xml:space="preserve">The intended audience for this application are individuals and households who aim to reduce food waste by </w:t>
+        <w:t xml:space="preserve">The intended audience for this application </w:t>
+      </w:r>
+      <w:proofErr w:type="gramStart"/>
+      <w:r>
+        <w:t>are</w:t>
+      </w:r>
+      <w:proofErr w:type="gramEnd"/>
+      <w:r>
+        <w:t xml:space="preserve"> individuals and households who aim to reduce food waste by </w:t>
       </w:r>
       <w:r>
         <w:t xml:space="preserve">using up the leftover ingredients that they do not know how to combine together. The application is also targeted towards people who seek cost-effective solutions for meal preparation. Users are expected to have basic </w:t>
@@ -2702,7 +2980,7 @@
       <w:pPr>
         <w:pStyle w:val="Heading2"/>
       </w:pPr>
-      <w:bookmarkStart w:id="4" w:name="_Toc182953224"/>
+      <w:bookmarkStart w:id="4" w:name="_Toc183177863"/>
       <w:r>
         <w:t>Intended Use</w:t>
       </w:r>
@@ -2783,7 +3061,7 @@
       <w:pPr>
         <w:pStyle w:val="Heading2"/>
       </w:pPr>
-      <w:bookmarkStart w:id="5" w:name="_Toc182953225"/>
+      <w:bookmarkStart w:id="5" w:name="_Toc183177864"/>
       <w:r>
         <w:t>Definitions, Acronyms and Abbreviations</w:t>
       </w:r>
@@ -2875,7 +3153,7 @@
       <w:pPr>
         <w:pStyle w:val="Heading1"/>
       </w:pPr>
-      <w:bookmarkStart w:id="6" w:name="_Toc182953226"/>
+      <w:bookmarkStart w:id="6" w:name="_Toc183177865"/>
       <w:r>
         <w:lastRenderedPageBreak/>
         <w:t>Overall Description</w:t>
@@ -2889,7 +3167,7 @@
       <w:pPr>
         <w:pStyle w:val="Heading2"/>
       </w:pPr>
-      <w:bookmarkStart w:id="7" w:name="_Toc182953227"/>
+      <w:bookmarkStart w:id="7" w:name="_Toc183177866"/>
       <w:r>
         <w:t>Product Perspective</w:t>
       </w:r>
@@ -2934,7 +3212,7 @@
       <w:pPr>
         <w:pStyle w:val="Heading2"/>
       </w:pPr>
-      <w:bookmarkStart w:id="8" w:name="_Toc182953228"/>
+      <w:bookmarkStart w:id="8" w:name="_Toc183177867"/>
       <w:r>
         <w:t>Product Functions</w:t>
       </w:r>
@@ -3015,7 +3293,7 @@
       <w:pPr>
         <w:pStyle w:val="Heading2"/>
       </w:pPr>
-      <w:bookmarkStart w:id="9" w:name="_Toc182953229"/>
+      <w:bookmarkStart w:id="9" w:name="_Toc183177868"/>
       <w:r>
         <w:t>Constraints</w:t>
       </w:r>
@@ -3120,7 +3398,7 @@
       <w:pPr>
         <w:pStyle w:val="Heading2"/>
       </w:pPr>
-      <w:bookmarkStart w:id="10" w:name="_Toc182953230"/>
+      <w:bookmarkStart w:id="10" w:name="_Toc183177869"/>
       <w:r>
         <w:t>Assumptions and Dependencies</w:t>
       </w:r>
@@ -3203,7 +3481,7 @@
       <w:pPr>
         <w:pStyle w:val="Heading1"/>
       </w:pPr>
-      <w:bookmarkStart w:id="11" w:name="_Toc182953231"/>
+      <w:bookmarkStart w:id="11" w:name="_Toc183177870"/>
       <w:r>
         <w:lastRenderedPageBreak/>
         <w:t>System Architecture</w:t>
@@ -3246,6 +3524,9 @@
       </w:r>
     </w:p>
     <w:p>
+      <w:pPr>
+        <w:keepNext/>
+      </w:pPr>
       <w:r>
         <w:rPr>
           <w:noProof/>
@@ -3294,6 +3575,25 @@
       </w:r>
     </w:p>
     <w:p>
+      <w:pPr>
+        <w:pStyle w:val="Caption"/>
+      </w:pPr>
+      <w:r>
+        <w:t xml:space="preserve">Figure </w:t>
+      </w:r>
+      <w:fldSimple w:instr=" SEQ Figure \* ARABIC ">
+        <w:r>
+          <w:rPr>
+            <w:noProof/>
+          </w:rPr>
+          <w:t>1</w:t>
+        </w:r>
+      </w:fldSimple>
+      <w:r>
+        <w:t xml:space="preserve"> System Architecture Diagram</w:t>
+      </w:r>
+    </w:p>
+    <w:p>
       <w:r>
         <w:rPr>
           <w:b/>
@@ -3419,13 +3719,15 @@
       <w:r>
         <w:t>.</w:t>
       </w:r>
-    </w:p>
-    <w:p/>
+      <w:r>
+        <w:br/>
+      </w:r>
+    </w:p>
     <w:p>
       <w:pPr>
         <w:pStyle w:val="Heading1"/>
       </w:pPr>
-      <w:bookmarkStart w:id="12" w:name="_Toc182953232"/>
+      <w:bookmarkStart w:id="12" w:name="_Toc183177871"/>
       <w:r>
         <w:t>S</w:t>
       </w:r>
@@ -3438,7 +3740,7 @@
       <w:pPr>
         <w:pStyle w:val="Heading2"/>
       </w:pPr>
-      <w:bookmarkStart w:id="13" w:name="_Toc182953233"/>
+      <w:bookmarkStart w:id="13" w:name="_Toc183177872"/>
       <w:r>
         <w:t>Functional Requirements</w:t>
       </w:r>
@@ -3446,18 +3748,60 @@
     </w:p>
     <w:p>
       <w:pPr>
-        <w:spacing w:after="0"/>
+        <w:pStyle w:val="Heading3"/>
+      </w:pPr>
+      <w:bookmarkStart w:id="14" w:name="_Toc183177873"/>
+      <w:r>
+        <w:t>Overview</w:t>
+      </w:r>
+      <w:bookmarkEnd w:id="14"/>
+    </w:p>
+    <w:p>
+      <w:r>
         <w:rPr>
           <w:b/>
           <w:bCs/>
         </w:rPr>
-      </w:pPr>
+        <w:t>FR1:</w:t>
+      </w:r>
+      <w:r>
+        <w:t xml:space="preserve"> The system </w:t>
+      </w:r>
+      <w:r>
+        <w:t>must</w:t>
+      </w:r>
+      <w:r>
+        <w:t xml:space="preserve"> allow users to upload images via a Flask-based user interface (UI)</w:t>
+      </w:r>
+      <w:r>
+        <w:t>.</w:t>
+      </w:r>
+    </w:p>
+    <w:p>
       <w:r>
         <w:rPr>
           <w:b/>
           <w:bCs/>
         </w:rPr>
-        <w:t>High Priority:</w:t>
+        <w:t>FR2:</w:t>
+      </w:r>
+      <w:r>
+        <w:t xml:space="preserve"> The system </w:t>
+      </w:r>
+      <w:r>
+        <w:t>must</w:t>
+      </w:r>
+      <w:r>
+        <w:t xml:space="preserve"> detect food items in the uploaded images using the </w:t>
+      </w:r>
+      <w:r>
+        <w:t>YOLO</w:t>
+      </w:r>
+      <w:r>
+        <w:t>v8 model with a confidence threshold of 80%</w:t>
+      </w:r>
+      <w:r>
+        <w:t>.</w:t>
       </w:r>
     </w:p>
     <w:p>
@@ -3466,7 +3810,7 @@
           <w:b/>
           <w:bCs/>
         </w:rPr>
-        <w:t>FR1:</w:t>
+        <w:t>FR3:</w:t>
       </w:r>
       <w:r>
         <w:t xml:space="preserve"> The system </w:t>
@@ -3475,7 +3819,7 @@
         <w:t>must</w:t>
       </w:r>
       <w:r>
-        <w:t xml:space="preserve"> allow users to upload images via a Flask-based user interface (UI)</w:t>
+        <w:t xml:space="preserve"> enable users to confirm or edit detected food items through the UI</w:t>
       </w:r>
       <w:r>
         <w:t>.</w:t>
@@ -3487,7 +3831,7 @@
           <w:b/>
           <w:bCs/>
         </w:rPr>
-        <w:t>FR2:</w:t>
+        <w:t>FR4:</w:t>
       </w:r>
       <w:r>
         <w:t xml:space="preserve"> The system </w:t>
@@ -3496,13 +3840,7 @@
         <w:t>must</w:t>
       </w:r>
       <w:r>
-        <w:t xml:space="preserve"> detect food items in the uploaded images using the </w:t>
-      </w:r>
-      <w:r>
-        <w:t>YOLO</w:t>
-      </w:r>
-      <w:r>
-        <w:t>v8 model with a confidence threshold of 80%</w:t>
+        <w:t xml:space="preserve"> send the confirmed food items to the Groq API for recipe generation</w:t>
       </w:r>
       <w:r>
         <w:t>.</w:t>
@@ -3514,7 +3852,7 @@
           <w:b/>
           <w:bCs/>
         </w:rPr>
-        <w:t>FR4:</w:t>
+        <w:t>FR5:</w:t>
       </w:r>
       <w:r>
         <w:t xml:space="preserve"> The system </w:t>
@@ -3523,11 +3861,584 @@
         <w:t>must</w:t>
       </w:r>
       <w:r>
-        <w:t xml:space="preserve"> send the confirmed food items to the Groq API for recipe generation</w:t>
+        <w:t xml:space="preserve"> display recipe suggestions in the UI, ensuring that at least one recipe includes a healthy option</w:t>
       </w:r>
       <w:r>
         <w:t>.</w:t>
       </w:r>
+    </w:p>
+    <w:p>
+      <w:pPr>
+        <w:pStyle w:val="Heading3"/>
+      </w:pPr>
+      <w:bookmarkStart w:id="15" w:name="_Toc183177874"/>
+      <w:r>
+        <w:lastRenderedPageBreak/>
+        <w:t>Use Case Diagram</w:t>
+      </w:r>
+      <w:bookmarkEnd w:id="15"/>
+    </w:p>
+    <w:p>
+      <w:pPr>
+        <w:keepNext/>
+      </w:pPr>
+      <w:r>
+        <w:rPr>
+          <w:noProof/>
+        </w:rPr>
+        <w:drawing>
+          <wp:inline distT="0" distB="0" distL="0" distR="0" wp14:anchorId="7CA8387C" wp14:editId="691B3D52">
+            <wp:extent cx="5731510" cy="4136390"/>
+            <wp:effectExtent l="0" t="0" r="2540" b="0"/>
+            <wp:docPr id="2107988175" name="Picture 3" descr="A diagram of a system&#10;&#10;Description automatically generated"/>
+            <wp:cNvGraphicFramePr>
+              <a:graphicFrameLocks xmlns:a="http://schemas.openxmlformats.org/drawingml/2006/main" noChangeAspect="1"/>
+            </wp:cNvGraphicFramePr>
+            <a:graphic xmlns:a="http://schemas.openxmlformats.org/drawingml/2006/main">
+              <a:graphicData uri="http://schemas.openxmlformats.org/drawingml/2006/picture">
+                <pic:pic xmlns:pic="http://schemas.openxmlformats.org/drawingml/2006/picture">
+                  <pic:nvPicPr>
+                    <pic:cNvPr id="2107988175" name="Picture 3" descr="A diagram of a system&#10;&#10;Description automatically generated"/>
+                    <pic:cNvPicPr/>
+                  </pic:nvPicPr>
+                  <pic:blipFill>
+                    <a:blip r:embed="rId6">
+                      <a:extLst>
+                        <a:ext uri="{28A0092B-C50C-407E-A947-70E740481C1C}">
+                          <a14:useLocalDpi xmlns:a14="http://schemas.microsoft.com/office/drawing/2010/main" val="0"/>
+                        </a:ext>
+                      </a:extLst>
+                    </a:blip>
+                    <a:stretch>
+                      <a:fillRect/>
+                    </a:stretch>
+                  </pic:blipFill>
+                  <pic:spPr>
+                    <a:xfrm>
+                      <a:off x="0" y="0"/>
+                      <a:ext cx="5731510" cy="4136390"/>
+                    </a:xfrm>
+                    <a:prstGeom prst="rect">
+                      <a:avLst/>
+                    </a:prstGeom>
+                  </pic:spPr>
+                </pic:pic>
+              </a:graphicData>
+            </a:graphic>
+          </wp:inline>
+        </w:drawing>
+      </w:r>
+    </w:p>
+    <w:p>
+      <w:pPr>
+        <w:pStyle w:val="Caption"/>
+      </w:pPr>
+      <w:r>
+        <w:t xml:space="preserve">Figure </w:t>
+      </w:r>
+      <w:fldSimple w:instr=" SEQ Figure \* ARABIC ">
+        <w:r>
+          <w:rPr>
+            <w:noProof/>
+          </w:rPr>
+          <w:t>2</w:t>
+        </w:r>
+      </w:fldSimple>
+      <w:r>
+        <w:t xml:space="preserve"> Use Case Diagram</w:t>
+      </w:r>
+    </w:p>
+    <w:p>
+      <w:pPr>
+        <w:pStyle w:val="Heading3"/>
+      </w:pPr>
+      <w:bookmarkStart w:id="16" w:name="_Toc183177875"/>
+      <w:r>
+        <w:t>Detailed Use Cases</w:t>
+      </w:r>
+      <w:bookmarkEnd w:id="16"/>
+    </w:p>
+    <w:tbl>
+      <w:tblPr>
+        <w:tblStyle w:val="TableGrid"/>
+        <w:tblW w:w="9209" w:type="dxa"/>
+        <w:tblLook w:val="04A0" w:firstRow="1" w:lastRow="0" w:firstColumn="1" w:lastColumn="0" w:noHBand="0" w:noVBand="1"/>
+      </w:tblPr>
+      <w:tblGrid>
+        <w:gridCol w:w="1696"/>
+        <w:gridCol w:w="1276"/>
+        <w:gridCol w:w="2268"/>
+        <w:gridCol w:w="1972"/>
+        <w:gridCol w:w="1997"/>
+      </w:tblGrid>
+      <w:tr>
+        <w:tc>
+          <w:tcPr>
+            <w:tcW w:w="1696" w:type="dxa"/>
+            <w:shd w:val="clear" w:color="auto" w:fill="E7D2DC" w:themeFill="accent1" w:themeFillTint="33"/>
+          </w:tcPr>
+          <w:p>
+            <w:pPr>
+              <w:spacing w:before="40" w:after="40"/>
+              <w:jc w:val="center"/>
+              <w:rPr>
+                <w:b/>
+                <w:bCs/>
+              </w:rPr>
+            </w:pPr>
+            <w:r>
+              <w:rPr>
+                <w:b/>
+                <w:bCs/>
+              </w:rPr>
+              <w:t>Use Case</w:t>
+            </w:r>
+          </w:p>
+        </w:tc>
+        <w:tc>
+          <w:tcPr>
+            <w:tcW w:w="1276" w:type="dxa"/>
+            <w:shd w:val="clear" w:color="auto" w:fill="E7D2DC" w:themeFill="accent1" w:themeFillTint="33"/>
+          </w:tcPr>
+          <w:p>
+            <w:pPr>
+              <w:spacing w:before="40" w:after="40"/>
+              <w:jc w:val="center"/>
+              <w:rPr>
+                <w:b/>
+                <w:bCs/>
+              </w:rPr>
+            </w:pPr>
+            <w:r>
+              <w:rPr>
+                <w:b/>
+                <w:bCs/>
+              </w:rPr>
+              <w:t>Actor</w:t>
+            </w:r>
+          </w:p>
+        </w:tc>
+        <w:tc>
+          <w:tcPr>
+            <w:tcW w:w="2268" w:type="dxa"/>
+            <w:shd w:val="clear" w:color="auto" w:fill="E7D2DC" w:themeFill="accent1" w:themeFillTint="33"/>
+          </w:tcPr>
+          <w:p>
+            <w:pPr>
+              <w:spacing w:before="40" w:after="40"/>
+              <w:jc w:val="center"/>
+              <w:rPr>
+                <w:b/>
+                <w:bCs/>
+              </w:rPr>
+            </w:pPr>
+            <w:r>
+              <w:rPr>
+                <w:b/>
+                <w:bCs/>
+              </w:rPr>
+              <w:t>Description</w:t>
+            </w:r>
+          </w:p>
+        </w:tc>
+        <w:tc>
+          <w:tcPr>
+            <w:tcW w:w="1972" w:type="dxa"/>
+            <w:shd w:val="clear" w:color="auto" w:fill="E7D2DC" w:themeFill="accent1" w:themeFillTint="33"/>
+          </w:tcPr>
+          <w:p>
+            <w:pPr>
+              <w:spacing w:before="40" w:after="40"/>
+              <w:jc w:val="center"/>
+              <w:rPr>
+                <w:b/>
+                <w:bCs/>
+              </w:rPr>
+            </w:pPr>
+            <w:r>
+              <w:rPr>
+                <w:b/>
+                <w:bCs/>
+              </w:rPr>
+              <w:t>Pre-c</w:t>
+            </w:r>
+            <w:r>
+              <w:rPr>
+                <w:b/>
+                <w:bCs/>
+              </w:rPr>
+              <w:t>ondition</w:t>
+            </w:r>
+          </w:p>
+        </w:tc>
+        <w:tc>
+          <w:tcPr>
+            <w:tcW w:w="1997" w:type="dxa"/>
+            <w:shd w:val="clear" w:color="auto" w:fill="E7D2DC" w:themeFill="accent1" w:themeFillTint="33"/>
+          </w:tcPr>
+          <w:p>
+            <w:pPr>
+              <w:spacing w:before="40" w:after="40"/>
+              <w:jc w:val="center"/>
+              <w:rPr>
+                <w:b/>
+                <w:bCs/>
+              </w:rPr>
+            </w:pPr>
+            <w:r>
+              <w:rPr>
+                <w:b/>
+                <w:bCs/>
+              </w:rPr>
+              <w:t>Post</w:t>
+            </w:r>
+            <w:r>
+              <w:rPr>
+                <w:b/>
+                <w:bCs/>
+              </w:rPr>
+              <w:t>-</w:t>
+            </w:r>
+            <w:r>
+              <w:rPr>
+                <w:b/>
+                <w:bCs/>
+              </w:rPr>
+              <w:t>condition</w:t>
+            </w:r>
+          </w:p>
+        </w:tc>
+      </w:tr>
+      <w:tr>
+        <w:tc>
+          <w:tcPr>
+            <w:tcW w:w="1696" w:type="dxa"/>
+          </w:tcPr>
+          <w:p>
+            <w:r>
+              <w:t>Upload Image</w:t>
+            </w:r>
+          </w:p>
+        </w:tc>
+        <w:tc>
+          <w:tcPr>
+            <w:tcW w:w="1276" w:type="dxa"/>
+          </w:tcPr>
+          <w:p>
+            <w:pPr>
+              <w:jc w:val="center"/>
+            </w:pPr>
+            <w:r>
+              <w:t>User</w:t>
+            </w:r>
+          </w:p>
+        </w:tc>
+        <w:tc>
+          <w:tcPr>
+            <w:tcW w:w="2268" w:type="dxa"/>
+          </w:tcPr>
+          <w:p>
+            <w:r>
+              <w:t>User uploads the image of raw food products</w:t>
+            </w:r>
+          </w:p>
+        </w:tc>
+        <w:tc>
+          <w:tcPr>
+            <w:tcW w:w="1972" w:type="dxa"/>
+          </w:tcPr>
+          <w:p>
+            <w:r>
+              <w:t>User opens the browser or app</w:t>
+            </w:r>
+          </w:p>
+        </w:tc>
+        <w:tc>
+          <w:tcPr>
+            <w:tcW w:w="1997" w:type="dxa"/>
+          </w:tcPr>
+          <w:p>
+            <w:r>
+              <w:t>Ingredients are detected and flagged for confirmation</w:t>
+            </w:r>
+          </w:p>
+        </w:tc>
+      </w:tr>
+      <w:tr>
+        <w:tc>
+          <w:tcPr>
+            <w:tcW w:w="1696" w:type="dxa"/>
+          </w:tcPr>
+          <w:p>
+            <w:r>
+              <w:t>Confirm Detected Items</w:t>
+            </w:r>
+          </w:p>
+        </w:tc>
+        <w:tc>
+          <w:tcPr>
+            <w:tcW w:w="1276" w:type="dxa"/>
+          </w:tcPr>
+          <w:p>
+            <w:pPr>
+              <w:jc w:val="center"/>
+            </w:pPr>
+            <w:r>
+              <w:t>User</w:t>
+            </w:r>
+          </w:p>
+        </w:tc>
+        <w:tc>
+          <w:tcPr>
+            <w:tcW w:w="2268" w:type="dxa"/>
+          </w:tcPr>
+          <w:p>
+            <w:r>
+              <w:t>User confirms or adds missing items in an input box</w:t>
+            </w:r>
+          </w:p>
+        </w:tc>
+        <w:tc>
+          <w:tcPr>
+            <w:tcW w:w="1972" w:type="dxa"/>
+          </w:tcPr>
+          <w:p>
+            <w:r>
+              <w:t xml:space="preserve">Detected ingredients are </w:t>
+            </w:r>
+            <w:r>
+              <w:t xml:space="preserve">displayed </w:t>
+            </w:r>
+            <w:r>
+              <w:t>to user</w:t>
+            </w:r>
+          </w:p>
+        </w:tc>
+        <w:tc>
+          <w:tcPr>
+            <w:tcW w:w="1997" w:type="dxa"/>
+          </w:tcPr>
+          <w:p>
+            <w:r>
+              <w:t>Recipes are generated and displayed</w:t>
+            </w:r>
+          </w:p>
+        </w:tc>
+      </w:tr>
+      <w:tr>
+        <w:tc>
+          <w:tcPr>
+            <w:tcW w:w="1696" w:type="dxa"/>
+          </w:tcPr>
+          <w:p>
+            <w:r>
+              <w:t>Generate Recipes</w:t>
+            </w:r>
+          </w:p>
+        </w:tc>
+        <w:tc>
+          <w:tcPr>
+            <w:tcW w:w="1276" w:type="dxa"/>
+          </w:tcPr>
+          <w:p>
+            <w:pPr>
+              <w:jc w:val="center"/>
+            </w:pPr>
+            <w:r>
+              <w:t>AI API</w:t>
+            </w:r>
+          </w:p>
+        </w:tc>
+        <w:tc>
+          <w:tcPr>
+            <w:tcW w:w="2268" w:type="dxa"/>
+          </w:tcPr>
+          <w:p>
+            <w:r>
+              <w:t xml:space="preserve">AI API generates recipes based on </w:t>
+            </w:r>
+            <w:r>
+              <w:t xml:space="preserve">confirmed </w:t>
+            </w:r>
+            <w:r>
+              <w:t xml:space="preserve">ingredients </w:t>
+            </w:r>
+          </w:p>
+        </w:tc>
+        <w:tc>
+          <w:tcPr>
+            <w:tcW w:w="1972" w:type="dxa"/>
+          </w:tcPr>
+          <w:p>
+            <w:r>
+              <w:t>Ingredients are confirmed by the user</w:t>
+            </w:r>
+          </w:p>
+        </w:tc>
+        <w:tc>
+          <w:tcPr>
+            <w:tcW w:w="1997" w:type="dxa"/>
+          </w:tcPr>
+          <w:p>
+            <w:r>
+              <w:t>Recipes are returned to the system for display</w:t>
+            </w:r>
+          </w:p>
+        </w:tc>
+      </w:tr>
+      <w:tr>
+        <w:tc>
+          <w:tcPr>
+            <w:tcW w:w="1696" w:type="dxa"/>
+          </w:tcPr>
+          <w:p>
+            <w:r>
+              <w:t>View Recipe Details</w:t>
+            </w:r>
+          </w:p>
+        </w:tc>
+        <w:tc>
+          <w:tcPr>
+            <w:tcW w:w="1276" w:type="dxa"/>
+          </w:tcPr>
+          <w:p>
+            <w:pPr>
+              <w:jc w:val="center"/>
+            </w:pPr>
+            <w:r>
+              <w:t>User</w:t>
+            </w:r>
+          </w:p>
+        </w:tc>
+        <w:tc>
+          <w:tcPr>
+            <w:tcW w:w="2268" w:type="dxa"/>
+          </w:tcPr>
+          <w:p>
+            <w:r>
+              <w:t xml:space="preserve">User views </w:t>
+            </w:r>
+            <w:r>
+              <w:t xml:space="preserve">detailed steps and </w:t>
+            </w:r>
+            <w:r>
+              <w:t>ingredients needed</w:t>
+            </w:r>
+            <w:r>
+              <w:t xml:space="preserve"> </w:t>
+            </w:r>
+            <w:r>
+              <w:t>for</w:t>
+            </w:r>
+            <w:r>
+              <w:t xml:space="preserve"> recipes</w:t>
+            </w:r>
+          </w:p>
+        </w:tc>
+        <w:tc>
+          <w:tcPr>
+            <w:tcW w:w="1972" w:type="dxa"/>
+          </w:tcPr>
+          <w:p>
+            <w:r>
+              <w:t>Recipes are generated by AI API</w:t>
+            </w:r>
+          </w:p>
+        </w:tc>
+        <w:tc>
+          <w:tcPr>
+            <w:tcW w:w="1997" w:type="dxa"/>
+          </w:tcPr>
+          <w:p>
+            <w:r>
+              <w:t>Recipe details are displayed to the user</w:t>
+            </w:r>
+          </w:p>
+        </w:tc>
+      </w:tr>
+      <w:tr>
+        <w:tc>
+          <w:tcPr>
+            <w:tcW w:w="1696" w:type="dxa"/>
+          </w:tcPr>
+          <w:p>
+            <w:r>
+              <w:t>Save Recipe</w:t>
+            </w:r>
+          </w:p>
+        </w:tc>
+        <w:tc>
+          <w:tcPr>
+            <w:tcW w:w="1276" w:type="dxa"/>
+          </w:tcPr>
+          <w:p>
+            <w:pPr>
+              <w:jc w:val="center"/>
+            </w:pPr>
+            <w:r>
+              <w:t>User</w:t>
+            </w:r>
+          </w:p>
+        </w:tc>
+        <w:tc>
+          <w:tcPr>
+            <w:tcW w:w="2268" w:type="dxa"/>
+          </w:tcPr>
+          <w:p>
+            <w:r>
+              <w:t>User saves</w:t>
+            </w:r>
+            <w:r>
+              <w:t xml:space="preserve"> </w:t>
+            </w:r>
+            <w:r>
+              <w:t>recipe</w:t>
+            </w:r>
+            <w:r>
+              <w:t xml:space="preserve">s </w:t>
+            </w:r>
+          </w:p>
+        </w:tc>
+        <w:tc>
+          <w:tcPr>
+            <w:tcW w:w="1972" w:type="dxa"/>
+          </w:tcPr>
+          <w:p>
+            <w:r>
+              <w:t>Recipe is displayed to the user</w:t>
+            </w:r>
+          </w:p>
+        </w:tc>
+        <w:tc>
+          <w:tcPr>
+            <w:tcW w:w="1997" w:type="dxa"/>
+          </w:tcPr>
+          <w:p>
+            <w:r>
+              <w:t>Recipe is</w:t>
+            </w:r>
+            <w:r>
+              <w:t xml:space="preserve"> saved and</w:t>
+            </w:r>
+            <w:r>
+              <w:t xml:space="preserve"> stored in user's device</w:t>
+            </w:r>
+          </w:p>
+        </w:tc>
+      </w:tr>
+    </w:tbl>
+    <w:p/>
+    <w:p/>
+    <w:p>
+      <w:pPr>
+        <w:pStyle w:val="Heading2"/>
+      </w:pPr>
+      <w:bookmarkStart w:id="17" w:name="_Toc183177876"/>
+      <w:r>
+        <w:lastRenderedPageBreak/>
+        <w:t>Non-Functional Requirements</w:t>
+      </w:r>
+      <w:bookmarkEnd w:id="17"/>
     </w:p>
     <w:p>
       <w:r>
@@ -3535,35 +4446,27 @@
           <w:b/>
           <w:bCs/>
         </w:rPr>
-        <w:t>FR5:</w:t>
-      </w:r>
-      <w:r>
-        <w:t xml:space="preserve"> The system </w:t>
-      </w:r>
-      <w:r>
-        <w:t>must</w:t>
-      </w:r>
-      <w:r>
-        <w:t xml:space="preserve"> display recipe suggestions in the UI, ensuring that at least one recipe includes a healthy option</w:t>
-      </w:r>
-      <w:r>
-        <w:t>.</w:t>
-      </w:r>
-    </w:p>
-    <w:p>
-      <w:pPr>
-        <w:spacing w:after="0"/>
+        <w:t xml:space="preserve">NFR1 </w:t>
+      </w:r>
+      <w:r>
         <w:rPr>
           <w:b/>
           <w:bCs/>
         </w:rPr>
-      </w:pPr>
+        <w:t>Usability</w:t>
+      </w:r>
       <w:r>
         <w:rPr>
           <w:b/>
           <w:bCs/>
         </w:rPr>
-        <w:t>Medium Priority:</w:t>
+        <w:t xml:space="preserve"> - </w:t>
+      </w:r>
+      <w:r>
+        <w:t>The system shall provide an intuitive and responsive UI accessible to users with basic web application knowledge</w:t>
+      </w:r>
+      <w:r>
+        <w:t>.</w:t>
       </w:r>
     </w:p>
     <w:p>
@@ -3572,165 +4475,161 @@
           <w:b/>
           <w:bCs/>
         </w:rPr>
-        <w:t>FR3:</w:t>
-      </w:r>
-      <w:r>
-        <w:t xml:space="preserve"> The system </w:t>
-      </w:r>
-      <w:r>
-        <w:t>must</w:t>
-      </w:r>
-      <w:r>
-        <w:t xml:space="preserve"> </w:t>
-      </w:r>
-      <w:r>
-        <w:t>enable users to confirm or edit detected food items through the UI</w:t>
-      </w:r>
-      <w:r>
-        <w:t>.</w:t>
-      </w:r>
-    </w:p>
-    <w:p>
-      <w:pPr>
-        <w:pStyle w:val="Heading2"/>
-      </w:pPr>
-      <w:bookmarkStart w:id="14" w:name="_Toc182953234"/>
-      <w:r>
-        <w:lastRenderedPageBreak/>
-        <w:t>Non-Functional Requirements</w:t>
-      </w:r>
-      <w:bookmarkEnd w:id="14"/>
-    </w:p>
-    <w:p>
+        <w:t xml:space="preserve">NFR2 </w:t>
+      </w:r>
       <w:r>
         <w:rPr>
           <w:b/>
           <w:bCs/>
         </w:rPr>
-        <w:t xml:space="preserve">NFR1 </w:t>
+        <w:t>Reliability</w:t>
       </w:r>
       <w:r>
         <w:rPr>
           <w:b/>
           <w:bCs/>
         </w:rPr>
-        <w:t>Usability</w:t>
-      </w:r>
+        <w:t xml:space="preserve"> - </w:t>
+      </w:r>
+      <w:r>
+        <w:t xml:space="preserve">The system shall ensure </w:t>
+      </w:r>
+      <w:r>
+        <w:t>consistent</w:t>
+      </w:r>
+      <w:r>
+        <w:t xml:space="preserve"> </w:t>
+      </w:r>
+      <w:r>
+        <w:t>functionality</w:t>
+      </w:r>
+      <w:r>
+        <w:t>, including image processing and recipe generati</w:t>
+      </w:r>
+      <w:r>
+        <w:t>on</w:t>
+      </w:r>
+      <w:r>
+        <w:t>.</w:t>
+      </w:r>
+    </w:p>
+    <w:p>
       <w:r>
         <w:rPr>
           <w:b/>
           <w:bCs/>
         </w:rPr>
-        <w:t xml:space="preserve"> - </w:t>
-      </w:r>
-      <w:r>
-        <w:t>The system shall provide an intuitive and responsive UI accessible to users with basic web application knowledge</w:t>
-      </w:r>
-      <w:r>
-        <w:t>.</w:t>
-      </w:r>
-    </w:p>
-    <w:p>
+        <w:t xml:space="preserve">NFR3 </w:t>
+      </w:r>
       <w:r>
         <w:rPr>
           <w:b/>
           <w:bCs/>
         </w:rPr>
-        <w:t xml:space="preserve">NFR2 </w:t>
+        <w:t>Performance</w:t>
       </w:r>
       <w:r>
         <w:rPr>
           <w:b/>
           <w:bCs/>
         </w:rPr>
-        <w:t>Reliability</w:t>
-      </w:r>
+        <w:t xml:space="preserve"> - </w:t>
+      </w:r>
+      <w:r>
+        <w:t>The system shall process images and generate recipe suggestions in a timely manner to ensure a smooth and efficient user experience.</w:t>
+      </w:r>
+    </w:p>
+    <w:p>
       <w:r>
         <w:rPr>
           <w:b/>
           <w:bCs/>
         </w:rPr>
-        <w:t xml:space="preserve"> - </w:t>
-      </w:r>
-      <w:r>
-        <w:t xml:space="preserve">The system shall ensure </w:t>
-      </w:r>
-      <w:r>
-        <w:t>consistent</w:t>
-      </w:r>
-      <w:r>
-        <w:t xml:space="preserve"> </w:t>
-      </w:r>
-      <w:r>
-        <w:t>functionality</w:t>
-      </w:r>
-      <w:r>
-        <w:t>, including image processing and recipe generati</w:t>
-      </w:r>
-      <w:r>
-        <w:t>on</w:t>
-      </w:r>
-      <w:r>
-        <w:t>.</w:t>
-      </w:r>
-    </w:p>
-    <w:p>
+        <w:t xml:space="preserve">NFR4 </w:t>
+      </w:r>
       <w:r>
         <w:rPr>
           <w:b/>
           <w:bCs/>
         </w:rPr>
-        <w:t xml:space="preserve">NFR3 </w:t>
+        <w:t>Security</w:t>
       </w:r>
       <w:r>
         <w:rPr>
           <w:b/>
           <w:bCs/>
         </w:rPr>
-        <w:t>Performance</w:t>
-      </w:r>
+        <w:t xml:space="preserve"> - </w:t>
+      </w:r>
+      <w:r>
+        <w:t xml:space="preserve">The </w:t>
+      </w:r>
+      <w:r>
+        <w:t xml:space="preserve">system shall comply with GDPR regulations and </w:t>
+      </w:r>
+      <w:r>
+        <w:t>uploaded images shall not be stored or shared with third parties.</w:t>
+      </w:r>
+    </w:p>
+    <w:p>
       <w:r>
         <w:rPr>
           <w:b/>
           <w:bCs/>
         </w:rPr>
-        <w:t xml:space="preserve"> - </w:t>
-      </w:r>
-      <w:r>
-        <w:t>The system shall process images and generate recipe suggestions in a timely manner to ensure a smooth and efficient user experience.</w:t>
-      </w:r>
-    </w:p>
-    <w:p>
+        <w:t xml:space="preserve">NFR5 </w:t>
+      </w:r>
       <w:r>
         <w:rPr>
           <w:b/>
           <w:bCs/>
         </w:rPr>
-        <w:t xml:space="preserve">NFR4 </w:t>
-      </w:r>
+        <w:t>Documentation</w:t>
+      </w:r>
+      <w:r>
+        <w:t xml:space="preserve"> - </w:t>
+      </w:r>
+      <w:r>
+        <w:t>The system development process shall be documented comprehensively, including final year thesis and project outcomes.</w:t>
+      </w:r>
+    </w:p>
+    <w:p>
+      <w:pPr>
+        <w:spacing w:after="0"/>
+      </w:pPr>
       <w:r>
         <w:rPr>
           <w:b/>
           <w:bCs/>
         </w:rPr>
-        <w:t>Security</w:t>
+        <w:t xml:space="preserve">NFR6 </w:t>
       </w:r>
       <w:r>
         <w:rPr>
           <w:b/>
           <w:bCs/>
         </w:rPr>
+        <w:t>Presentation</w:t>
+      </w:r>
+      <w:r>
         <w:t xml:space="preserve"> - </w:t>
       </w:r>
       <w:r>
-        <w:t xml:space="preserve">The </w:t>
-      </w:r>
-      <w:r>
-        <w:t xml:space="preserve">system shall comply with GDPR regulations and </w:t>
-      </w:r>
-      <w:r>
-        <w:t>uploaded images shall not be stored or shared with third parties.</w:t>
-      </w:r>
+        <w:t>The project shall include a professional poster summarizing the problem, methods, results and conclusions.</w:t>
+      </w:r>
+      <w:r>
+        <w:br/>
+      </w:r>
+    </w:p>
+    <w:p>
+      <w:pPr>
+        <w:pStyle w:val="Heading2"/>
+      </w:pPr>
+      <w:bookmarkStart w:id="18" w:name="_Toc183177877"/>
+      <w:r>
+        <w:t>External Interface Requirements</w:t>
+      </w:r>
+      <w:bookmarkEnd w:id="18"/>
     </w:p>
     <w:p>
       <w:r>
@@ -3738,45 +4637,88 @@
           <w:b/>
           <w:bCs/>
         </w:rPr>
-        <w:t xml:space="preserve">NFR5 </w:t>
-      </w:r>
+        <w:t xml:space="preserve">User Interface: </w:t>
+      </w:r>
+      <w:r>
+        <w:t>A web-based interface developed in Flask, which allows users to upload images, view detected food items, edit or confirm detections and display recipe suggestions</w:t>
+      </w:r>
+      <w:r>
+        <w:t>.</w:t>
+      </w:r>
+    </w:p>
+    <w:p>
       <w:r>
         <w:rPr>
           <w:b/>
           <w:bCs/>
         </w:rPr>
-        <w:t>Documentation</w:t>
-      </w:r>
-      <w:r>
-        <w:t xml:space="preserve"> - </w:t>
-      </w:r>
-      <w:r>
-        <w:t>The system development process shall be documented comprehensively, including final year thesis and project outcomes.</w:t>
-      </w:r>
-    </w:p>
-    <w:p>
-      <w:pPr>
-        <w:spacing w:after="0"/>
-      </w:pPr>
+        <w:t xml:space="preserve">Hardware Interfaces: </w:t>
+      </w:r>
+      <w:r>
+        <w:t xml:space="preserve">System requires access to machine with </w:t>
+      </w:r>
+      <w:r>
+        <w:t xml:space="preserve">high performance GPU for training the custom </w:t>
+      </w:r>
+      <w:r>
+        <w:t>YOLO</w:t>
+      </w:r>
+      <w:r>
+        <w:t>v</w:t>
+      </w:r>
+      <w:r>
+        <w:t>8</w:t>
+      </w:r>
+      <w:r>
+        <w:t xml:space="preserve"> model and handling intensive tasks</w:t>
+      </w:r>
+      <w:r>
+        <w:t>.</w:t>
+      </w:r>
+    </w:p>
+    <w:p>
       <w:r>
         <w:rPr>
           <w:b/>
           <w:bCs/>
         </w:rPr>
-        <w:t xml:space="preserve">NFR6 </w:t>
-      </w:r>
+        <w:t>Software Interfaces:</w:t>
+      </w:r>
+      <w:r>
+        <w:t xml:space="preserve"> </w:t>
+      </w:r>
+      <w:r>
+        <w:t xml:space="preserve">Integration with </w:t>
+      </w:r>
+      <w:r>
+        <w:t>YOLO</w:t>
+      </w:r>
+      <w:r>
+        <w:t>v</w:t>
+      </w:r>
+      <w:r>
+        <w:t>8 (via PyTorch) for object detection and Groq API for recipe generation</w:t>
+      </w:r>
+      <w:r>
+        <w:t>.</w:t>
+      </w:r>
+    </w:p>
+    <w:p>
       <w:r>
         <w:rPr>
           <w:b/>
           <w:bCs/>
         </w:rPr>
-        <w:t>Presentation</w:t>
-      </w:r>
-      <w:r>
-        <w:t xml:space="preserve"> - </w:t>
-      </w:r>
-      <w:r>
-        <w:t>The project shall include a professional poster summarizing the problem, methods, results and conclusions.</w:t>
+        <w:t>Communication Interfaces:</w:t>
+      </w:r>
+      <w:r>
+        <w:t xml:space="preserve"> </w:t>
+      </w:r>
+      <w:r>
+        <w:t>S</w:t>
+      </w:r>
+      <w:r>
+        <w:t>ecure API calls between the system and Groq API.</w:t>
       </w:r>
       <w:r>
         <w:br/>
@@ -3786,114 +4728,11 @@
       <w:pPr>
         <w:pStyle w:val="Heading2"/>
       </w:pPr>
-      <w:bookmarkStart w:id="15" w:name="_Toc182953235"/>
-      <w:r>
-        <w:t>External Interface Requirements</w:t>
-      </w:r>
-      <w:bookmarkEnd w:id="15"/>
-    </w:p>
-    <w:p>
-      <w:r>
-        <w:rPr>
-          <w:b/>
-          <w:bCs/>
-        </w:rPr>
-        <w:t xml:space="preserve">User Interface: </w:t>
-      </w:r>
-      <w:r>
-        <w:t>A web-based interface developed in Flask, which allows users to upload images, view detected food items, edit or confirm detections and display recipe suggestions</w:t>
-      </w:r>
-      <w:r>
-        <w:t>.</w:t>
-      </w:r>
-    </w:p>
-    <w:p>
-      <w:r>
-        <w:rPr>
-          <w:b/>
-          <w:bCs/>
-        </w:rPr>
-        <w:t xml:space="preserve">Hardware Interfaces: </w:t>
-      </w:r>
-      <w:r>
-        <w:t xml:space="preserve">System requires access to machine with </w:t>
-      </w:r>
-      <w:r>
-        <w:t xml:space="preserve">high performance GPU for training the custom </w:t>
-      </w:r>
-      <w:r>
-        <w:t>YOLO</w:t>
-      </w:r>
-      <w:r>
-        <w:t>v</w:t>
-      </w:r>
-      <w:r>
-        <w:t>8</w:t>
-      </w:r>
-      <w:r>
-        <w:t xml:space="preserve"> model and handling intensive tasks</w:t>
-      </w:r>
-      <w:r>
-        <w:t>.</w:t>
-      </w:r>
-    </w:p>
-    <w:p>
-      <w:r>
-        <w:rPr>
-          <w:b/>
-          <w:bCs/>
-        </w:rPr>
-        <w:t>Software Interfaces:</w:t>
-      </w:r>
-      <w:r>
-        <w:t xml:space="preserve"> </w:t>
-      </w:r>
-      <w:r>
-        <w:t xml:space="preserve">Integration with </w:t>
-      </w:r>
-      <w:r>
-        <w:t>YOLO</w:t>
-      </w:r>
-      <w:r>
-        <w:t>v</w:t>
-      </w:r>
-      <w:r>
-        <w:t>8 (via PyTorch) for object detection and Groq API for recipe generation</w:t>
-      </w:r>
-      <w:r>
-        <w:t>.</w:t>
-      </w:r>
-    </w:p>
-    <w:p>
-      <w:r>
-        <w:rPr>
-          <w:b/>
-          <w:bCs/>
-        </w:rPr>
-        <w:t>Communication Interfaces:</w:t>
-      </w:r>
-      <w:r>
-        <w:t xml:space="preserve"> </w:t>
-      </w:r>
-      <w:r>
-        <w:t>S</w:t>
-      </w:r>
-      <w:r>
-        <w:t>ecure API calls between the system and Groq API.</w:t>
-      </w:r>
-      <w:r>
-        <w:br/>
-      </w:r>
-    </w:p>
-    <w:p>
-      <w:pPr>
-        <w:pStyle w:val="Heading2"/>
-      </w:pPr>
-      <w:bookmarkStart w:id="16" w:name="_Toc182953236"/>
+      <w:bookmarkStart w:id="19" w:name="_Toc183177878"/>
       <w:r>
         <w:t>Design Constraints</w:t>
       </w:r>
-      <w:bookmarkEnd w:id="16"/>
+      <w:bookmarkEnd w:id="19"/>
     </w:p>
     <w:p>
       <w:r>
@@ -3958,12 +4797,12 @@
       <w:pPr>
         <w:pStyle w:val="Heading2"/>
       </w:pPr>
-      <w:bookmarkStart w:id="17" w:name="_Toc182953237"/>
+      <w:bookmarkStart w:id="20" w:name="_Toc183177879"/>
       <w:r>
         <w:lastRenderedPageBreak/>
         <w:t>Acceptance Criteria</w:t>
       </w:r>
-      <w:bookmarkEnd w:id="17"/>
+      <w:bookmarkEnd w:id="20"/>
     </w:p>
     <w:p>
       <w:r>
@@ -4175,11 +5014,11 @@
       <w:pPr>
         <w:pStyle w:val="Heading1"/>
       </w:pPr>
-      <w:bookmarkStart w:id="18" w:name="_Toc182953238"/>
+      <w:bookmarkStart w:id="21" w:name="_Toc183177880"/>
       <w:r>
         <w:t>Requirements Traceability Matrix</w:t>
       </w:r>
-      <w:bookmarkEnd w:id="18"/>
+      <w:bookmarkEnd w:id="21"/>
       <w:r>
         <w:t xml:space="preserve"> </w:t>
       </w:r>
@@ -4785,21 +5624,21 @@
       <w:pPr>
         <w:pStyle w:val="Heading1"/>
       </w:pPr>
-      <w:bookmarkStart w:id="19" w:name="_Toc182953239"/>
+      <w:bookmarkStart w:id="22" w:name="_Toc183177881"/>
       <w:r>
         <w:t>Appendices</w:t>
       </w:r>
-      <w:bookmarkEnd w:id="19"/>
+      <w:bookmarkEnd w:id="22"/>
     </w:p>
     <w:p>
       <w:pPr>
         <w:pStyle w:val="Heading2"/>
       </w:pPr>
-      <w:bookmarkStart w:id="20" w:name="_Toc182953240"/>
+      <w:bookmarkStart w:id="23" w:name="_Toc183177882"/>
       <w:r>
         <w:t>References</w:t>
       </w:r>
-      <w:bookmarkEnd w:id="20"/>
+      <w:bookmarkEnd w:id="23"/>
     </w:p>
     <w:p>
       <w:pPr>
@@ -4878,7 +5717,7 @@
         </w:rPr>
         <w:t xml:space="preserve">. Available at: </w:t>
       </w:r>
-      <w:hyperlink r:id="rId6" w:history="1">
+      <w:hyperlink r:id="rId7" w:history="1">
         <w:r>
           <w:rPr>
             <w:rStyle w:val="Hyperlink"/>
@@ -4953,7 +5792,7 @@
         </w:rPr>
         <w:t xml:space="preserve"> </w:t>
       </w:r>
-      <w:hyperlink r:id="rId7" w:history="1">
+      <w:hyperlink r:id="rId8" w:history="1">
         <w:r>
           <w:rPr>
             <w:rStyle w:val="Hyperlink"/>
@@ -5016,7 +5855,7 @@
         </w:rPr>
         <w:t xml:space="preserve"> </w:t>
       </w:r>
-      <w:hyperlink r:id="rId8" w:history="1">
+      <w:hyperlink r:id="rId9" w:history="1">
         <w:r>
           <w:rPr>
             <w:rStyle w:val="Hyperlink"/>
@@ -5079,7 +5918,7 @@
         </w:rPr>
         <w:t xml:space="preserve"> </w:t>
       </w:r>
-      <w:hyperlink r:id="rId9" w:history="1">
+      <w:hyperlink r:id="rId10" w:history="1">
         <w:r>
           <w:rPr>
             <w:rStyle w:val="Hyperlink"/>
@@ -6897,6 +7736,38 @@
       <w:shd w:val="clear" w:color="auto" w:fill="E1DFDD"/>
     </w:rPr>
   </w:style>
+  <w:style w:type="paragraph" w:styleId="TOC3">
+    <w:name w:val="toc 3"/>
+    <w:basedOn w:val="Normal"/>
+    <w:next w:val="Normal"/>
+    <w:autoRedefine/>
+    <w:uiPriority w:val="39"/>
+    <w:unhideWhenUsed/>
+    <w:rsid w:val="006620EC"/>
+    <w:pPr>
+      <w:spacing w:after="100"/>
+      <w:ind w:left="440"/>
+    </w:pPr>
+  </w:style>
+  <w:style w:type="paragraph" w:styleId="Caption">
+    <w:name w:val="caption"/>
+    <w:basedOn w:val="Normal"/>
+    <w:next w:val="Normal"/>
+    <w:uiPriority w:val="35"/>
+    <w:unhideWhenUsed/>
+    <w:qFormat/>
+    <w:rsid w:val="006620EC"/>
+    <w:pPr>
+      <w:spacing w:after="200" w:line="240" w:lineRule="auto"/>
+    </w:pPr>
+    <w:rPr>
+      <w:i/>
+      <w:iCs/>
+      <w:color w:val="44546A" w:themeColor="text2"/>
+      <w:sz w:val="18"/>
+      <w:szCs w:val="18"/>
+    </w:rPr>
+  </w:style>
 </w:styles>
 </file>
 
@@ -7045,6 +7916,7 @@
     <w:rsid w:val="00493858"/>
     <w:rsid w:val="005467E5"/>
     <w:rsid w:val="00612787"/>
+    <w:rsid w:val="007B7507"/>
     <w:rsid w:val="00B055E4"/>
     <w:rsid w:val="00B15D7D"/>
     <w:rsid w:val="00F05EBE"/>

</xml_diff>